<commit_message>
Add HTML and updates
</commit_message>
<xml_diff>
--- a/DojoCon2106/Arduino/Arduino-Dice.docx
+++ b/DojoCon2106/Arduino/Arduino-Dice.docx
@@ -1,6 +1,6 @@
 
 <file path=word/document.xml><?xml version="1.0" encoding="utf-8"?>
-<w:document xmlns:wpc="http://schemas.microsoft.com/office/word/2010/wordprocessingCanvas" xmlns:mo="http://schemas.microsoft.com/office/mac/office/2008/main" xmlns:mc="http://schemas.openxmlformats.org/markup-compatibility/2006" xmlns:mv="urn:schemas-microsoft-com:mac:vml" xmlns:o="urn:schemas-microsoft-com:office:office" xmlns:r="http://schemas.openxmlformats.org/officeDocument/2006/relationships" xmlns:m="http://schemas.openxmlformats.org/officeDocument/2006/math" xmlns:v="urn:schemas-microsoft-com:vml" xmlns:wp14="http://schemas.microsoft.com/office/word/2010/wordprocessingDrawing" xmlns:wp="http://schemas.openxmlformats.org/drawingml/2006/wordprocessingDrawing" xmlns:w10="urn:schemas-microsoft-com:office:word" xmlns:w="http://schemas.openxmlformats.org/wordprocessingml/2006/main" xmlns:w14="http://schemas.microsoft.com/office/word/2010/wordml" xmlns:w15="http://schemas.microsoft.com/office/word/2012/wordml" xmlns:wpg="http://schemas.microsoft.com/office/word/2010/wordprocessingGroup" xmlns:wpi="http://schemas.microsoft.com/office/word/2010/wordprocessingInk" xmlns:wne="http://schemas.microsoft.com/office/word/2006/wordml" xmlns:wps="http://schemas.microsoft.com/office/word/2010/wordprocessingShape" mc:Ignorable="w14 w15 wp14">
+<w:document xmlns:wpc="http://schemas.microsoft.com/office/word/2010/wordprocessingCanvas" xmlns:mc="http://schemas.openxmlformats.org/markup-compatibility/2006" xmlns:o="urn:schemas-microsoft-com:office:office" xmlns:r="http://schemas.openxmlformats.org/officeDocument/2006/relationships" xmlns:m="http://schemas.openxmlformats.org/officeDocument/2006/math" xmlns:v="urn:schemas-microsoft-com:vml" xmlns:wp14="http://schemas.microsoft.com/office/word/2010/wordprocessingDrawing" xmlns:wp="http://schemas.openxmlformats.org/drawingml/2006/wordprocessingDrawing" xmlns:w10="urn:schemas-microsoft-com:office:word" xmlns:w="http://schemas.openxmlformats.org/wordprocessingml/2006/main" xmlns:w14="http://schemas.microsoft.com/office/word/2010/wordml" xmlns:w15="http://schemas.microsoft.com/office/word/2012/wordml" xmlns:wpg="http://schemas.microsoft.com/office/word/2010/wordprocessingGroup" xmlns:wpi="http://schemas.microsoft.com/office/word/2010/wordprocessingInk" xmlns:wne="http://schemas.microsoft.com/office/word/2006/wordml" xmlns:wps="http://schemas.microsoft.com/office/word/2010/wordprocessingShape" mc:Ignorable="w14 w15 wp14">
   <w:body>
     <w:p>
       <w:pPr>
@@ -244,7 +244,7 @@
               </wp:anchor>
             </w:drawing>
           </mc:Choice>
-          <mc:Fallback>
+          <mc:Fallback xmlns:mo="http://schemas.microsoft.com/office/mac/office/2008/main" xmlns:mv="urn:schemas-microsoft-com:mac:vml">
             <w:pict>
               <v:shapetype w14:anchorId="0C96A138" id="_x0000_t202" coordsize="21600,21600" o:spt="202" path="m,l,21600r21600,l21600,xe">
                 <v:stroke joinstyle="miter"/>
@@ -426,113 +426,20 @@
         <w:pStyle w:val="SushiNormal"/>
         <w:ind w:left="-284"/>
       </w:pPr>
-      <w:r>
-        <w:rPr>
-          <w:noProof/>
-          <w:color w:val="0000FF"/>
-        </w:rPr>
-        <w:drawing>
-          <wp:inline distT="0" distB="0" distL="0" distR="0" wp14:anchorId="68B30619" wp14:editId="36FDE318">
-            <wp:extent cx="3267075" cy="3692221"/>
-            <wp:effectExtent l="0" t="0" r="0" b="3810"/>
-            <wp:docPr id="45" name="Picture 45" descr="http://www.robotshop.com/blog/en/files/arduino-blink-led-basic-code.jpg">
-              <a:hlinkClick xmlns:a="http://schemas.openxmlformats.org/drawingml/2006/main" r:id="rId10"/>
-            </wp:docPr>
-            <wp:cNvGraphicFramePr>
-              <a:graphicFrameLocks xmlns:a="http://schemas.openxmlformats.org/drawingml/2006/main" noChangeAspect="1"/>
-            </wp:cNvGraphicFramePr>
-            <a:graphic xmlns:a="http://schemas.openxmlformats.org/drawingml/2006/main">
-              <a:graphicData uri="http://schemas.openxmlformats.org/drawingml/2006/picture">
-                <pic:pic xmlns:pic="http://schemas.openxmlformats.org/drawingml/2006/picture">
-                  <pic:nvPicPr>
-                    <pic:cNvPr id="0" name="irc_mi" descr="http://www.robotshop.com/blog/en/files/arduino-blink-led-basic-code.jpg">
-                      <a:hlinkClick r:id="rId10"/>
-                    </pic:cNvPr>
-                    <pic:cNvPicPr>
-                      <a:picLocks noChangeAspect="1" noChangeArrowheads="1"/>
-                    </pic:cNvPicPr>
-                  </pic:nvPicPr>
-                  <pic:blipFill>
-                    <a:blip r:embed="rId11">
-                      <a:extLst>
-                        <a:ext uri="{28A0092B-C50C-407E-A947-70E740481C1C}">
-                          <a14:useLocalDpi xmlns:a14="http://schemas.microsoft.com/office/drawing/2010/main" val="0"/>
-                        </a:ext>
-                      </a:extLst>
-                    </a:blip>
-                    <a:srcRect/>
-                    <a:stretch>
-                      <a:fillRect/>
-                    </a:stretch>
-                  </pic:blipFill>
-                  <pic:spPr bwMode="auto">
-                    <a:xfrm>
-                      <a:off x="0" y="0"/>
-                      <a:ext cx="3279498" cy="3706260"/>
-                    </a:xfrm>
-                    <a:prstGeom prst="rect">
-                      <a:avLst/>
-                    </a:prstGeom>
-                    <a:noFill/>
-                    <a:ln>
-                      <a:noFill/>
-                    </a:ln>
-                  </pic:spPr>
-                </pic:pic>
-              </a:graphicData>
-            </a:graphic>
-          </wp:inline>
-        </w:drawing>
-      </w:r>
     </w:p>
     <w:p>
       <w:pPr>
         <w:pStyle w:val="SushiNormal"/>
         <w:ind w:left="-284"/>
       </w:pPr>
-    </w:p>
-    <w:p>
-      <w:pPr>
-        <w:pStyle w:val="SushiNormal"/>
-        <w:ind w:left="-284"/>
-      </w:pPr>
-      <w:r>
-        <w:t>What you could try next:</w:t>
-      </w:r>
-    </w:p>
-    <w:p>
-      <w:pPr>
-        <w:pStyle w:val="SushiNormal"/>
-        <w:numPr>
-          <w:ilvl w:val="0"/>
-          <w:numId w:val="1"/>
-        </w:numPr>
-      </w:pPr>
-      <w:r>
-        <w:t xml:space="preserve">Vary the time interval for the </w:t>
-      </w:r>
-    </w:p>
-    <w:p>
-      <w:pPr>
-        <w:pStyle w:val="SushiNormal"/>
-        <w:numPr>
-          <w:ilvl w:val="0"/>
-          <w:numId w:val="1"/>
-        </w:numPr>
-      </w:pPr>
-      <w:r>
-        <w:lastRenderedPageBreak/>
-        <w:t>Create a Loop to light up the dice from 1 to 6 when pressing the button</w:t>
-      </w:r>
-      <w:bookmarkStart w:id="0" w:name="_GoBack"/>
       <w:r>
         <w:rPr>
           <w:noProof/>
         </w:rPr>
         <w:drawing>
-          <wp:inline distT="0" distB="0" distL="0" distR="0" wp14:anchorId="58B78639" wp14:editId="13A51326">
-            <wp:extent cx="5731510" cy="5697220"/>
-            <wp:effectExtent l="0" t="0" r="8890" b="0"/>
+          <wp:inline distT="0" distB="0" distL="0" distR="0" wp14:anchorId="64CF7CEC" wp14:editId="5D891674">
+            <wp:extent cx="5010150" cy="4980176"/>
+            <wp:effectExtent l="0" t="0" r="0" b="0"/>
             <wp:docPr id="5" name="Picture 5"/>
             <wp:cNvGraphicFramePr>
               <a:graphicFrameLocks xmlns:a="http://schemas.openxmlformats.org/drawingml/2006/main" noChangeAspect="1"/>
@@ -545,7 +452,7 @@
                     <pic:cNvPicPr/>
                   </pic:nvPicPr>
                   <pic:blipFill>
-                    <a:blip r:embed="rId12">
+                    <a:blip r:embed="rId10">
                       <a:extLst>
                         <a:ext uri="{28A0092B-C50C-407E-A947-70E740481C1C}">
                           <a14:useLocalDpi xmlns:a14="http://schemas.microsoft.com/office/drawing/2010/main" val="0"/>
@@ -559,7 +466,7 @@
                   <pic:spPr>
                     <a:xfrm>
                       <a:off x="0" y="0"/>
-                      <a:ext cx="5731510" cy="5697220"/>
+                      <a:ext cx="5023533" cy="4993479"/>
                     </a:xfrm>
                     <a:prstGeom prst="rect">
                       <a:avLst/>
@@ -571,11 +478,67 @@
           </wp:inline>
         </w:drawing>
       </w:r>
-      <w:bookmarkEnd w:id="0"/>
+    </w:p>
+    <w:p>
+      <w:pPr>
+        <w:pStyle w:val="SushiNormal"/>
+        <w:ind w:left="-284"/>
+      </w:pPr>
+      <w:r>
+        <w:t>What you could try next…</w:t>
+      </w:r>
+    </w:p>
+    <w:p>
+      <w:pPr>
+        <w:pStyle w:val="SushiNormal"/>
+        <w:numPr>
+          <w:ilvl w:val="0"/>
+          <w:numId w:val="1"/>
+        </w:numPr>
+      </w:pPr>
+      <w:r>
+        <w:t>Randomly v</w:t>
+      </w:r>
+      <w:r>
+        <w:t>ary the time interval for the</w:t>
+      </w:r>
+      <w:r>
+        <w:t xml:space="preserve"> LED to light up</w:t>
+      </w:r>
+      <w:r>
+        <w:t xml:space="preserve"> </w:t>
+      </w:r>
+    </w:p>
+    <w:p>
+      <w:pPr>
+        <w:pStyle w:val="SushiNormal"/>
+        <w:numPr>
+          <w:ilvl w:val="0"/>
+          <w:numId w:val="1"/>
+        </w:numPr>
+      </w:pPr>
+      <w:r>
+        <w:t>Make all the numbers light up after pressing</w:t>
+      </w:r>
+      <w:r>
+        <w:t xml:space="preserve"> </w:t>
+      </w:r>
+      <w:proofErr w:type="spellStart"/>
+      <w:r>
+        <w:t>pressing</w:t>
+      </w:r>
+      <w:proofErr w:type="spellEnd"/>
+      <w:r>
+        <w:t xml:space="preserve"> the button</w:t>
+      </w:r>
     </w:p>
     <w:sectPr>
-      <w:headerReference w:type="default" r:id="rId13"/>
+      <w:headerReference w:type="even" r:id="rId11"/>
+      <w:headerReference w:type="default" r:id="rId12"/>
+      <w:footerReference w:type="even" r:id="rId13"/>
       <w:footerReference w:type="default" r:id="rId14"/>
+      <w:headerReference w:type="first" r:id="rId15"/>
+      <w:footerReference w:type="first" r:id="rId16"/>
       <w:pgSz w:w="11906" w:h="16838"/>
       <w:pgMar w:top="1440" w:right="1440" w:bottom="1027" w:left="1440" w:header="720" w:footer="227" w:gutter="0"/>
       <w:cols w:space="720"/>
@@ -586,7 +549,7 @@
 </file>
 
 <file path=word/endnotes.xml><?xml version="1.0" encoding="utf-8"?>
-<w:endnotes xmlns:wpc="http://schemas.microsoft.com/office/word/2010/wordprocessingCanvas" xmlns:mo="http://schemas.microsoft.com/office/mac/office/2008/main" xmlns:mc="http://schemas.openxmlformats.org/markup-compatibility/2006" xmlns:mv="urn:schemas-microsoft-com:mac:vml" xmlns:o="urn:schemas-microsoft-com:office:office" xmlns:r="http://schemas.openxmlformats.org/officeDocument/2006/relationships" xmlns:m="http://schemas.openxmlformats.org/officeDocument/2006/math" xmlns:v="urn:schemas-microsoft-com:vml" xmlns:wp14="http://schemas.microsoft.com/office/word/2010/wordprocessingDrawing" xmlns:wp="http://schemas.openxmlformats.org/drawingml/2006/wordprocessingDrawing" xmlns:w10="urn:schemas-microsoft-com:office:word" xmlns:w="http://schemas.openxmlformats.org/wordprocessingml/2006/main" xmlns:w14="http://schemas.microsoft.com/office/word/2010/wordml" xmlns:w15="http://schemas.microsoft.com/office/word/2012/wordml" xmlns:wpg="http://schemas.microsoft.com/office/word/2010/wordprocessingGroup" xmlns:wpi="http://schemas.microsoft.com/office/word/2010/wordprocessingInk" xmlns:wne="http://schemas.microsoft.com/office/word/2006/wordml" xmlns:wps="http://schemas.microsoft.com/office/word/2010/wordprocessingShape" mc:Ignorable="w14 w15 wp14">
+<w:endnotes xmlns:wpc="http://schemas.microsoft.com/office/word/2010/wordprocessingCanvas" xmlns:mc="http://schemas.openxmlformats.org/markup-compatibility/2006" xmlns:o="urn:schemas-microsoft-com:office:office" xmlns:r="http://schemas.openxmlformats.org/officeDocument/2006/relationships" xmlns:m="http://schemas.openxmlformats.org/officeDocument/2006/math" xmlns:v="urn:schemas-microsoft-com:vml" xmlns:wp14="http://schemas.microsoft.com/office/word/2010/wordprocessingDrawing" xmlns:wp="http://schemas.openxmlformats.org/drawingml/2006/wordprocessingDrawing" xmlns:w10="urn:schemas-microsoft-com:office:word" xmlns:w="http://schemas.openxmlformats.org/wordprocessingml/2006/main" xmlns:w14="http://schemas.microsoft.com/office/word/2010/wordml" xmlns:w15="http://schemas.microsoft.com/office/word/2012/wordml" xmlns:wpg="http://schemas.microsoft.com/office/word/2010/wordprocessingGroup" xmlns:wpi="http://schemas.microsoft.com/office/word/2010/wordprocessingInk" xmlns:wne="http://schemas.microsoft.com/office/word/2006/wordml" xmlns:wps="http://schemas.microsoft.com/office/word/2010/wordprocessingShape" mc:Ignorable="w14 w15 wp14">
   <w:endnote w:type="separator" w:id="-1">
     <w:p>
       <w:pPr>
@@ -611,7 +574,17 @@
 </file>
 
 <file path=word/footer1.xml><?xml version="1.0" encoding="utf-8"?>
-<w:ftr xmlns:wpc="http://schemas.microsoft.com/office/word/2010/wordprocessingCanvas" xmlns:mo="http://schemas.microsoft.com/office/mac/office/2008/main" xmlns:mc="http://schemas.openxmlformats.org/markup-compatibility/2006" xmlns:mv="urn:schemas-microsoft-com:mac:vml" xmlns:o="urn:schemas-microsoft-com:office:office" xmlns:r="http://schemas.openxmlformats.org/officeDocument/2006/relationships" xmlns:m="http://schemas.openxmlformats.org/officeDocument/2006/math" xmlns:v="urn:schemas-microsoft-com:vml" xmlns:wp14="http://schemas.microsoft.com/office/word/2010/wordprocessingDrawing" xmlns:wp="http://schemas.openxmlformats.org/drawingml/2006/wordprocessingDrawing" xmlns:w10="urn:schemas-microsoft-com:office:word" xmlns:w="http://schemas.openxmlformats.org/wordprocessingml/2006/main" xmlns:w14="http://schemas.microsoft.com/office/word/2010/wordml" xmlns:w15="http://schemas.microsoft.com/office/word/2012/wordml" xmlns:wpg="http://schemas.microsoft.com/office/word/2010/wordprocessingGroup" xmlns:wpi="http://schemas.microsoft.com/office/word/2010/wordprocessingInk" xmlns:wne="http://schemas.microsoft.com/office/word/2006/wordml" xmlns:wps="http://schemas.microsoft.com/office/word/2010/wordprocessingShape" mc:Ignorable="w14 w15 wp14">
+<w:ftr xmlns:wpc="http://schemas.microsoft.com/office/word/2010/wordprocessingCanvas" xmlns:mc="http://schemas.openxmlformats.org/markup-compatibility/2006" xmlns:o="urn:schemas-microsoft-com:office:office" xmlns:r="http://schemas.openxmlformats.org/officeDocument/2006/relationships" xmlns:m="http://schemas.openxmlformats.org/officeDocument/2006/math" xmlns:v="urn:schemas-microsoft-com:vml" xmlns:wp14="http://schemas.microsoft.com/office/word/2010/wordprocessingDrawing" xmlns:wp="http://schemas.openxmlformats.org/drawingml/2006/wordprocessingDrawing" xmlns:w10="urn:schemas-microsoft-com:office:word" xmlns:w="http://schemas.openxmlformats.org/wordprocessingml/2006/main" xmlns:w14="http://schemas.microsoft.com/office/word/2010/wordml" xmlns:w15="http://schemas.microsoft.com/office/word/2012/wordml" xmlns:wpg="http://schemas.microsoft.com/office/word/2010/wordprocessingGroup" xmlns:wpi="http://schemas.microsoft.com/office/word/2010/wordprocessingInk" xmlns:wne="http://schemas.microsoft.com/office/word/2006/wordml" xmlns:wps="http://schemas.microsoft.com/office/word/2010/wordprocessingShape" mc:Ignorable="w14 w15 wp14">
+  <w:p>
+    <w:pPr>
+      <w:pStyle w:val="Footer"/>
+    </w:pPr>
+  </w:p>
+</w:ftr>
+</file>
+
+<file path=word/footer2.xml><?xml version="1.0" encoding="utf-8"?>
+<w:ftr xmlns:wpc="http://schemas.microsoft.com/office/word/2010/wordprocessingCanvas" xmlns:mc="http://schemas.openxmlformats.org/markup-compatibility/2006" xmlns:o="urn:schemas-microsoft-com:office:office" xmlns:r="http://schemas.openxmlformats.org/officeDocument/2006/relationships" xmlns:m="http://schemas.openxmlformats.org/officeDocument/2006/math" xmlns:v="urn:schemas-microsoft-com:vml" xmlns:wp14="http://schemas.microsoft.com/office/word/2010/wordprocessingDrawing" xmlns:wp="http://schemas.openxmlformats.org/drawingml/2006/wordprocessingDrawing" xmlns:w10="urn:schemas-microsoft-com:office:word" xmlns:w="http://schemas.openxmlformats.org/wordprocessingml/2006/main" xmlns:w14="http://schemas.microsoft.com/office/word/2010/wordml" xmlns:w15="http://schemas.microsoft.com/office/word/2012/wordml" xmlns:wpg="http://schemas.microsoft.com/office/word/2010/wordprocessingGroup" xmlns:wpi="http://schemas.microsoft.com/office/word/2010/wordprocessingInk" xmlns:wne="http://schemas.microsoft.com/office/word/2006/wordml" xmlns:wps="http://schemas.microsoft.com/office/word/2010/wordprocessingShape" mc:Ignorable="w14 w15 wp14">
   <w:p>
     <w:pPr>
       <w:pStyle w:val="Footer"/>
@@ -705,7 +678,7 @@
             </wp:anchor>
           </w:drawing>
         </mc:Choice>
-        <mc:Fallback>
+        <mc:Fallback xmlns:mo="http://schemas.microsoft.com/office/mac/office/2008/main" xmlns:mv="urn:schemas-microsoft-com:mac:vml">
           <w:pict>
             <v:shape w14:anchorId="65C9977A" id="Shape 472" o:spid="_x0000_s1026" style="position:absolute;margin-left:-1in;margin-top:35.15pt;width:144.35pt;height:16.95pt;z-index:251661312;visibility:visible;mso-wrap-style:square;mso-height-percent:0;mso-wrap-distance-left:9pt;mso-wrap-distance-top:0;mso-wrap-distance-right:9pt;mso-wrap-distance-bottom:0;mso-position-horizontal:absolute;mso-position-horizontal-relative:text;mso-position-vertical:absolute;mso-position-vertical-relative:text;mso-height-percent:0;mso-height-relative:margin;v-text-anchor:top" coordsize="1833271,423214" o:gfxdata="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" path="m,l1833271,r,423214l,423214,,e" fillcolor="#ed462e" stroked="f" strokeweight="0">
               <v:stroke miterlimit="83231f" joinstyle="miter"/>
@@ -798,7 +771,7 @@
             </wp:anchor>
           </w:drawing>
         </mc:Choice>
-        <mc:Fallback>
+        <mc:Fallback xmlns:mo="http://schemas.microsoft.com/office/mac/office/2008/main" xmlns:mv="urn:schemas-microsoft-com:mac:vml">
           <w:pict>
             <v:shape w14:anchorId="02230106" id="Shape 473" o:spid="_x0000_s1026" style="position:absolute;margin-left:72.35pt;margin-top:35.15pt;width:151.45pt;height:16.95pt;z-index:251662336;visibility:visible;mso-wrap-style:square;mso-height-percent:0;mso-wrap-distance-left:9pt;mso-wrap-distance-top:0;mso-wrap-distance-right:9pt;mso-wrap-distance-bottom:0;mso-position-horizontal:absolute;mso-position-horizontal-relative:text;mso-position-vertical:absolute;mso-position-vertical-relative:text;mso-height-percent:0;mso-height-relative:margin;v-text-anchor:top" coordsize="1923707,423214" o:gfxdata="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" path="m,l1923707,r,423214l,423214,,e" fillcolor="#2c9cfb" stroked="f" strokeweight="0">
               <v:stroke miterlimit="83231f" joinstyle="miter"/>
@@ -891,7 +864,7 @@
             </wp:anchor>
           </w:drawing>
         </mc:Choice>
-        <mc:Fallback>
+        <mc:Fallback xmlns:mo="http://schemas.microsoft.com/office/mac/office/2008/main" xmlns:mv="urn:schemas-microsoft-com:mac:vml">
           <w:pict>
             <v:shape w14:anchorId="5D113C44" id="Shape 474" o:spid="_x0000_s1026" style="position:absolute;margin-left:223.8pt;margin-top:35.15pt;width:151.45pt;height:16.95pt;z-index:251663360;visibility:visible;mso-wrap-style:square;mso-height-percent:0;mso-wrap-distance-left:9pt;mso-wrap-distance-top:0;mso-wrap-distance-right:9pt;mso-wrap-distance-bottom:0;mso-position-horizontal:absolute;mso-position-horizontal-relative:text;mso-position-vertical:absolute;mso-position-vertical-relative:text;mso-height-percent:0;mso-height-relative:margin;v-text-anchor:top" coordsize="1923707,423214" o:gfxdata="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" path="m,l1923707,r,423214l,423214,,e" fillcolor="#fbcc33" stroked="f" strokeweight="0">
               <v:stroke miterlimit="83231f" joinstyle="miter"/>
@@ -984,7 +957,7 @@
             </wp:anchor>
           </w:drawing>
         </mc:Choice>
-        <mc:Fallback>
+        <mc:Fallback xmlns:mo="http://schemas.microsoft.com/office/mac/office/2008/main" xmlns:mv="urn:schemas-microsoft-com:mac:vml">
           <w:pict>
             <v:shape w14:anchorId="266BE897" id="Shape 475" o:spid="_x0000_s1026" style="position:absolute;margin-left:375.25pt;margin-top:35.2pt;width:147.45pt;height:17pt;z-index:251664384;visibility:visible;mso-wrap-style:square;mso-height-percent:0;mso-wrap-distance-left:9pt;mso-wrap-distance-top:0;mso-wrap-distance-right:9pt;mso-wrap-distance-bottom:0;mso-position-horizontal:absolute;mso-position-horizontal-relative:text;mso-position-vertical:absolute;mso-position-vertical-relative:text;mso-height-percent:0;mso-height-relative:margin;v-text-anchor:top" coordsize="1798569,423214" o:gfxdata="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" path="m,l1798569,r,423214l,423214,,e" fillcolor="#2e7ac7" stroked="f" strokeweight="0">
               <v:stroke miterlimit="83231f" joinstyle="miter"/>
@@ -1115,8 +1088,18 @@
 </w:ftr>
 </file>
 
+<file path=word/footer3.xml><?xml version="1.0" encoding="utf-8"?>
+<w:ftr xmlns:wpc="http://schemas.microsoft.com/office/word/2010/wordprocessingCanvas" xmlns:mc="http://schemas.openxmlformats.org/markup-compatibility/2006" xmlns:o="urn:schemas-microsoft-com:office:office" xmlns:r="http://schemas.openxmlformats.org/officeDocument/2006/relationships" xmlns:m="http://schemas.openxmlformats.org/officeDocument/2006/math" xmlns:v="urn:schemas-microsoft-com:vml" xmlns:wp14="http://schemas.microsoft.com/office/word/2010/wordprocessingDrawing" xmlns:wp="http://schemas.openxmlformats.org/drawingml/2006/wordprocessingDrawing" xmlns:w10="urn:schemas-microsoft-com:office:word" xmlns:w="http://schemas.openxmlformats.org/wordprocessingml/2006/main" xmlns:w14="http://schemas.microsoft.com/office/word/2010/wordml" xmlns:w15="http://schemas.microsoft.com/office/word/2012/wordml" xmlns:wpg="http://schemas.microsoft.com/office/word/2010/wordprocessingGroup" xmlns:wpi="http://schemas.microsoft.com/office/word/2010/wordprocessingInk" xmlns:wne="http://schemas.microsoft.com/office/word/2006/wordml" xmlns:wps="http://schemas.microsoft.com/office/word/2010/wordprocessingShape" mc:Ignorable="w14 w15 wp14">
+  <w:p>
+    <w:pPr>
+      <w:pStyle w:val="Footer"/>
+    </w:pPr>
+  </w:p>
+</w:ftr>
+</file>
+
 <file path=word/footnotes.xml><?xml version="1.0" encoding="utf-8"?>
-<w:footnotes xmlns:wpc="http://schemas.microsoft.com/office/word/2010/wordprocessingCanvas" xmlns:mo="http://schemas.microsoft.com/office/mac/office/2008/main" xmlns:mc="http://schemas.openxmlformats.org/markup-compatibility/2006" xmlns:mv="urn:schemas-microsoft-com:mac:vml" xmlns:o="urn:schemas-microsoft-com:office:office" xmlns:r="http://schemas.openxmlformats.org/officeDocument/2006/relationships" xmlns:m="http://schemas.openxmlformats.org/officeDocument/2006/math" xmlns:v="urn:schemas-microsoft-com:vml" xmlns:wp14="http://schemas.microsoft.com/office/word/2010/wordprocessingDrawing" xmlns:wp="http://schemas.openxmlformats.org/drawingml/2006/wordprocessingDrawing" xmlns:w10="urn:schemas-microsoft-com:office:word" xmlns:w="http://schemas.openxmlformats.org/wordprocessingml/2006/main" xmlns:w14="http://schemas.microsoft.com/office/word/2010/wordml" xmlns:w15="http://schemas.microsoft.com/office/word/2012/wordml" xmlns:wpg="http://schemas.microsoft.com/office/word/2010/wordprocessingGroup" xmlns:wpi="http://schemas.microsoft.com/office/word/2010/wordprocessingInk" xmlns:wne="http://schemas.microsoft.com/office/word/2006/wordml" xmlns:wps="http://schemas.microsoft.com/office/word/2010/wordprocessingShape" mc:Ignorable="w14 w15 wp14">
+<w:footnotes xmlns:wpc="http://schemas.microsoft.com/office/word/2010/wordprocessingCanvas" xmlns:mc="http://schemas.openxmlformats.org/markup-compatibility/2006" xmlns:o="urn:schemas-microsoft-com:office:office" xmlns:r="http://schemas.openxmlformats.org/officeDocument/2006/relationships" xmlns:m="http://schemas.openxmlformats.org/officeDocument/2006/math" xmlns:v="urn:schemas-microsoft-com:vml" xmlns:wp14="http://schemas.microsoft.com/office/word/2010/wordprocessingDrawing" xmlns:wp="http://schemas.openxmlformats.org/drawingml/2006/wordprocessingDrawing" xmlns:w10="urn:schemas-microsoft-com:office:word" xmlns:w="http://schemas.openxmlformats.org/wordprocessingml/2006/main" xmlns:w14="http://schemas.microsoft.com/office/word/2010/wordml" xmlns:w15="http://schemas.microsoft.com/office/word/2012/wordml" xmlns:wpg="http://schemas.microsoft.com/office/word/2010/wordprocessingGroup" xmlns:wpi="http://schemas.microsoft.com/office/word/2010/wordprocessingInk" xmlns:wne="http://schemas.microsoft.com/office/word/2006/wordml" xmlns:wps="http://schemas.microsoft.com/office/word/2010/wordprocessingShape" mc:Ignorable="w14 w15 wp14">
   <w:footnote w:type="separator" w:id="-1">
     <w:p>
       <w:pPr>
@@ -1141,11 +1124,23 @@
 </file>
 
 <file path=word/header1.xml><?xml version="1.0" encoding="utf-8"?>
-<w:hdr xmlns:wpc="http://schemas.microsoft.com/office/word/2010/wordprocessingCanvas" xmlns:mo="http://schemas.microsoft.com/office/mac/office/2008/main" xmlns:mc="http://schemas.openxmlformats.org/markup-compatibility/2006" xmlns:mv="urn:schemas-microsoft-com:mac:vml" xmlns:o="urn:schemas-microsoft-com:office:office" xmlns:r="http://schemas.openxmlformats.org/officeDocument/2006/relationships" xmlns:m="http://schemas.openxmlformats.org/officeDocument/2006/math" xmlns:v="urn:schemas-microsoft-com:vml" xmlns:wp14="http://schemas.microsoft.com/office/word/2010/wordprocessingDrawing" xmlns:wp="http://schemas.openxmlformats.org/drawingml/2006/wordprocessingDrawing" xmlns:w10="urn:schemas-microsoft-com:office:word" xmlns:w="http://schemas.openxmlformats.org/wordprocessingml/2006/main" xmlns:w14="http://schemas.microsoft.com/office/word/2010/wordml" xmlns:w15="http://schemas.microsoft.com/office/word/2012/wordml" xmlns:wpg="http://schemas.microsoft.com/office/word/2010/wordprocessingGroup" xmlns:wpi="http://schemas.microsoft.com/office/word/2010/wordprocessingInk" xmlns:wne="http://schemas.microsoft.com/office/word/2006/wordml" xmlns:wps="http://schemas.microsoft.com/office/word/2010/wordprocessingShape" mc:Ignorable="w14 w15 wp14">
+<w:hdr xmlns:wpc="http://schemas.microsoft.com/office/word/2010/wordprocessingCanvas" xmlns:mc="http://schemas.openxmlformats.org/markup-compatibility/2006" xmlns:o="urn:schemas-microsoft-com:office:office" xmlns:r="http://schemas.openxmlformats.org/officeDocument/2006/relationships" xmlns:m="http://schemas.openxmlformats.org/officeDocument/2006/math" xmlns:v="urn:schemas-microsoft-com:vml" xmlns:wp14="http://schemas.microsoft.com/office/word/2010/wordprocessingDrawing" xmlns:wp="http://schemas.openxmlformats.org/drawingml/2006/wordprocessingDrawing" xmlns:w10="urn:schemas-microsoft-com:office:word" xmlns:w="http://schemas.openxmlformats.org/wordprocessingml/2006/main" xmlns:w14="http://schemas.microsoft.com/office/word/2010/wordml" xmlns:w15="http://schemas.microsoft.com/office/word/2012/wordml" xmlns:wpg="http://schemas.microsoft.com/office/word/2010/wordprocessingGroup" xmlns:wpi="http://schemas.microsoft.com/office/word/2010/wordprocessingInk" xmlns:wne="http://schemas.microsoft.com/office/word/2006/wordml" xmlns:wps="http://schemas.microsoft.com/office/word/2010/wordprocessingShape" mc:Ignorable="w14 w15 wp14">
   <w:p>
     <w:pPr>
       <w:pStyle w:val="Header"/>
     </w:pPr>
+  </w:p>
+</w:hdr>
+</file>
+
+<file path=word/header2.xml><?xml version="1.0" encoding="utf-8"?>
+<w:hdr xmlns:wpc="http://schemas.microsoft.com/office/word/2010/wordprocessingCanvas" xmlns:mc="http://schemas.openxmlformats.org/markup-compatibility/2006" xmlns:o="urn:schemas-microsoft-com:office:office" xmlns:r="http://schemas.openxmlformats.org/officeDocument/2006/relationships" xmlns:m="http://schemas.openxmlformats.org/officeDocument/2006/math" xmlns:v="urn:schemas-microsoft-com:vml" xmlns:wp14="http://schemas.microsoft.com/office/word/2010/wordprocessingDrawing" xmlns:wp="http://schemas.openxmlformats.org/drawingml/2006/wordprocessingDrawing" xmlns:w10="urn:schemas-microsoft-com:office:word" xmlns:w="http://schemas.openxmlformats.org/wordprocessingml/2006/main" xmlns:w14="http://schemas.microsoft.com/office/word/2010/wordml" xmlns:w15="http://schemas.microsoft.com/office/word/2012/wordml" xmlns:wpg="http://schemas.microsoft.com/office/word/2010/wordprocessingGroup" xmlns:wpi="http://schemas.microsoft.com/office/word/2010/wordprocessingInk" xmlns:wne="http://schemas.microsoft.com/office/word/2006/wordml" xmlns:wps="http://schemas.microsoft.com/office/word/2010/wordprocessingShape" mc:Ignorable="w14 w15 wp14">
+  <w:p>
+    <w:pPr>
+      <w:pStyle w:val="Header"/>
+    </w:pPr>
+    <w:bookmarkStart w:id="0" w:name="_GoBack"/>
+    <w:bookmarkEnd w:id="0"/>
     <w:r>
       <w:rPr>
         <w:rFonts w:ascii="Calibri" w:eastAsia="Calibri" w:hAnsi="Calibri" w:cs="Calibri"/>
@@ -1269,7 +1264,7 @@
                                 <w:noProof/>
                                 <w:sz w:val="30"/>
                               </w:rPr>
-                              <w:t>3</w:t>
+                              <w:t>1</w:t>
                             </w:r>
                             <w:r>
                               <w:rPr>
@@ -1326,7 +1321,7 @@
                                 <w:noProof/>
                                 <w:sz w:val="30"/>
                               </w:rPr>
-                              <w:t>3</w:t>
+                              <w:t>2</w:t>
                             </w:r>
                             <w:r>
                               <w:rPr>
@@ -1742,7 +1737,7 @@
         </mc:Choice>
         <mc:Fallback>
           <w:pict>
-            <v:group w14:anchorId="29C6C362" id="Group 369" o:spid="_x0000_s1027" style="position:absolute;left:0;text-align:left;margin-left:0;margin-top:0;width:594.75pt;height:147pt;z-index:251671552;mso-position-horizontal:left;mso-position-horizontal-relative:page;mso-position-vertical:top;mso-position-vertical-relative:page;mso-width-relative:margin" coordsize="7553325,1866900" o:gfxdata="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">
+            <v:group w14:anchorId="29C6C362" id="Group 369" o:spid="_x0000_s1027" style="position:absolute;left:0;text-align:left;margin-left:0;margin-top:0;width:594.75pt;height:147pt;z-index:251671552;mso-position-horizontal:left;mso-position-horizontal-relative:page;mso-position-vertical:top;mso-position-vertical-relative:page;mso-width-relative:margin" coordsize="75533,18669" o:gfxdata="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">
               <v:shapetype id="_x0000_t75" coordsize="21600,21600" o:spt="75" o:preferrelative="t" path="m@4@5l@4@11@9@11@9@5xe" filled="f" stroked="f">
                 <v:stroke joinstyle="miter"/>
                 <v:formulas>
@@ -1762,10 +1757,10 @@
                 <v:path o:extrusionok="f" gradientshapeok="t" o:connecttype="rect"/>
                 <o:lock v:ext="edit" aspectratio="t"/>
               </v:shapetype>
-              <v:shape id="Picture 8" o:spid="_x0000_s1028" type="#_x0000_t75" style="position:absolute;left:114300;top:908150;width:2812329;height:794666;visibility:visible;mso-wrap-style:square" o:gfxdata="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">
+              <v:shape id="Picture 8" o:spid="_x0000_s1028" type="#_x0000_t75" style="position:absolute;left:1143;top:9081;width:28123;height:7947;visibility:visible;mso-wrap-style:square" o:gfxdata="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">
                 <v:imagedata r:id="rId2" o:title=""/>
               </v:shape>
-              <v:rect id="Rectangle 13" o:spid="_x0000_s1029" style="position:absolute;left:6252297;top:1534469;width:1158153;height:307923;visibility:visible;mso-wrap-style:square;v-text-anchor:top" o:gfxdata="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" filled="f" stroked="f">
+              <v:rect id="Rectangle 13" o:spid="_x0000_s1029" style="position:absolute;left:62522;top:15344;width:11582;height:3079;visibility:visible;mso-wrap-style:square;v-text-anchor:top" o:gfxdata="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" filled="f" stroked="f">
                 <v:textbox inset="0,0,0,0">
                   <w:txbxContent>
                     <w:p>
@@ -1818,7 +1813,7 @@
                           <w:noProof/>
                           <w:sz w:val="30"/>
                         </w:rPr>
-                        <w:t>3</w:t>
+                        <w:t>1</w:t>
                       </w:r>
                       <w:r>
                         <w:rPr>
@@ -1875,7 +1870,7 @@
                           <w:noProof/>
                           <w:sz w:val="30"/>
                         </w:rPr>
-                        <w:t>3</w:t>
+                        <w:t>2</w:t>
                       </w:r>
                       <w:r>
                         <w:rPr>
@@ -1889,27 +1884,27 @@
                   </w:txbxContent>
                 </v:textbox>
               </v:rect>
-              <v:shape id="Shape 472" o:spid="_x0000_s1030" style="position:absolute;width:1833271;height:178765;visibility:visible;mso-wrap-style:square;v-text-anchor:top" coordsize="1833271,423214" o:gfxdata="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" path="m0,0l1833271,,1833271,423214,,423214,,0e" fillcolor="#ed462e" stroked="f" strokeweight="0">
+              <v:shape id="Shape 472" o:spid="_x0000_s1030" style="position:absolute;width:18332;height:1787;visibility:visible;mso-wrap-style:square;v-text-anchor:top" coordsize="1833271,423214" o:gfxdata="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" path="m,l1833271,r,423214l,423214,,e" fillcolor="#ed462e" stroked="f" strokeweight="0">
                 <v:stroke miterlimit="83231f" joinstyle="miter"/>
                 <v:path arrowok="t" textboxrect="0,0,1833271,423214"/>
               </v:shape>
-              <v:shape id="Shape 473" o:spid="_x0000_s1031" style="position:absolute;left:1833271;width:1923707;height:178765;visibility:visible;mso-wrap-style:square;v-text-anchor:top" coordsize="1923707,423214" o:gfxdata="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" path="m0,0l1923707,,1923707,423214,,423214,,0e" fillcolor="#2c9cfb" stroked="f" strokeweight="0">
+              <v:shape id="Shape 473" o:spid="_x0000_s1031" style="position:absolute;left:18332;width:19237;height:1787;visibility:visible;mso-wrap-style:square;v-text-anchor:top" coordsize="1923707,423214" o:gfxdata="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" path="m,l1923707,r,423214l,423214,,e" fillcolor="#2c9cfb" stroked="f" strokeweight="0">
                 <v:stroke miterlimit="83231f" joinstyle="miter"/>
                 <v:path arrowok="t" textboxrect="0,0,1923707,423214"/>
               </v:shape>
-              <v:shape id="Shape 474" o:spid="_x0000_s1032" style="position:absolute;left:3756977;width:1923707;height:178765;visibility:visible;mso-wrap-style:square;v-text-anchor:top" coordsize="1923707,423214" o:gfxdata="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" path="m0,0l1923707,,1923707,423214,,423214,,0e" fillcolor="#fbcc33" stroked="f" strokeweight="0">
+              <v:shape id="Shape 474" o:spid="_x0000_s1032" style="position:absolute;left:37569;width:19237;height:1787;visibility:visible;mso-wrap-style:square;v-text-anchor:top" coordsize="1923707,423214" o:gfxdata="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" path="m,l1923707,r,423214l,423214,,e" fillcolor="#fbcc33" stroked="f" strokeweight="0">
                 <v:stroke miterlimit="83231f" joinstyle="miter"/>
                 <v:path arrowok="t" textboxrect="0,0,1923707,423214"/>
               </v:shape>
-              <v:shape id="Shape 475" o:spid="_x0000_s1033" style="position:absolute;left:5680672;width:1872653;height:178765;visibility:visible;mso-wrap-style:square;v-text-anchor:top" coordsize="1798569,423214" o:gfxdata="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" path="m0,0l1798569,,1798569,423214,,423214,,0e" fillcolor="#2e7ac7" stroked="f" strokeweight="0">
+              <v:shape id="Shape 475" o:spid="_x0000_s1033" style="position:absolute;left:56806;width:18727;height:1787;visibility:visible;mso-wrap-style:square;v-text-anchor:top" coordsize="1798569,423214" o:gfxdata="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" path="m,l1798569,r,423214l,423214,,e" fillcolor="#2e7ac7" stroked="f" strokeweight="0">
                 <v:stroke miterlimit="83231f" joinstyle="miter"/>
                 <v:path arrowok="t" textboxrect="0,0,1798569,423214"/>
               </v:shape>
-              <v:shape id="Shape 476" o:spid="_x0000_s1034" style="position:absolute;top:178803;width:7543800;height:612280;visibility:visible;mso-wrap-style:square;v-text-anchor:top" coordsize="7479241,612280" o:gfxdata="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" path="m0,0l7479241,,7479241,612280,,612280,,0e" fillcolor="black [3213]" stroked="f" strokeweight="0">
+              <v:shape id="Shape 476" o:spid="_x0000_s1034" style="position:absolute;top:1788;width:75438;height:6122;visibility:visible;mso-wrap-style:square;v-text-anchor:top" coordsize="7479241,612280" o:gfxdata="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" path="m,l7479241,r,612280l,612280,,e" fillcolor="black [3213]" stroked="f" strokeweight="0">
                 <v:stroke miterlimit="83231f" joinstyle="miter"/>
                 <v:path arrowok="t" textboxrect="0,0,7479241,612280"/>
               </v:shape>
-              <v:rect id="Rectangle 305" o:spid="_x0000_s1035" style="position:absolute;top:250718;width:7553325;height:574789;visibility:visible;mso-wrap-style:square;v-text-anchor:top" o:gfxdata="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" filled="f" stroked="f">
+              <v:rect id="Rectangle 305" o:spid="_x0000_s1035" style="position:absolute;top:2507;width:75533;height:5748;visibility:visible;mso-wrap-style:square;v-text-anchor:top" o:gfxdata="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" filled="f" stroked="f">
                 <v:textbox inset="0,0,0,0">
                   <w:txbxContent>
                     <w:sdt>
@@ -1950,7 +1945,7 @@
                   </w:txbxContent>
                 </v:textbox>
               </v:rect>
-              <v:shape id="Shape 477" o:spid="_x0000_s1036" style="position:absolute;left:114300;top:1821181;width:7353299;height:45719;visibility:visible;mso-wrap-style:square;v-text-anchor:top" coordsize="6303912,24905" o:gfxdata="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" path="m0,0l6303912,,6303912,24905,,24905,,0e" fillcolor="black [3213]" stroked="f" strokeweight="0">
+              <v:shape id="Shape 477" o:spid="_x0000_s1036" style="position:absolute;left:1143;top:18211;width:73532;height:458;visibility:visible;mso-wrap-style:square;v-text-anchor:top" coordsize="6303912,24905" o:gfxdata="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" path="m,l6303912,r,24905l,24905,,e" fillcolor="black [3213]" stroked="f" strokeweight="0">
                 <v:stroke miterlimit="83231f" joinstyle="miter"/>
                 <v:path arrowok="t" textboxrect="0,0,6303912,24905"/>
               </v:shape>
@@ -2023,7 +2018,7 @@
             </wp:anchor>
           </w:drawing>
         </mc:Choice>
-        <mc:Fallback>
+        <mc:Fallback xmlns:mo="http://schemas.microsoft.com/office/mac/office/2008/main" xmlns:mv="urn:schemas-microsoft-com:mac:vml">
           <w:pict>
             <v:rect w14:anchorId="09F6B68F" id="Rectangle 21" o:spid="_x0000_s1037" style="position:absolute;left:0;text-align:left;margin-left:283.25pt;margin-top:30.2pt;width:228.65pt;height:25.85pt;z-index:251673600;visibility:visible;mso-wrap-style:square;mso-width-percent:0;mso-wrap-distance-left:9pt;mso-wrap-distance-top:0;mso-wrap-distance-right:9pt;mso-wrap-distance-bottom:0;mso-position-horizontal:absolute;mso-position-horizontal-relative:text;mso-position-vertical:absolute;mso-position-vertical-relative:text;mso-width-percent:0;mso-width-relative:margin;v-text-anchor:top" o:gfxdata="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" filled="f" stroked="f">
               <v:textbox inset="0,0,0,0">
@@ -2111,7 +2106,7 @@
                                   <w:rStyle w:val="SushiHeaderTextChar"/>
                                   <w:b w:val="0"/>
                                 </w:rPr>
-                                <w:t>Making an LED Dice</w:t>
+                                <w:t>Making a Dice from LED's</w:t>
                               </w:r>
                             </w:sdtContent>
                           </w:sdt>
@@ -2137,7 +2132,7 @@
         </mc:Choice>
         <mc:Fallback>
           <w:pict>
-            <v:rect w14:anchorId="4856ABF3" id="Rectangle 6" o:spid="_x0000_s1038" style="position:absolute;left:0;text-align:left;margin-left:201.55pt;margin-top:56.15pt;width:308.95pt;height:25.85pt;z-index:251672576;visibility:visible;mso-wrap-style:square;mso-width-percent:0;mso-wrap-distance-left:9pt;mso-wrap-distance-top:0;mso-wrap-distance-right:9pt;mso-wrap-distance-bottom:0;mso-position-horizontal:absolute;mso-position-horizontal-relative:text;mso-position-vertical:absolute;mso-position-vertical-relative:text;mso-width-percent:0;mso-width-relative:margin;v-text-anchor:top" o:gfxdata="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" filled="f" stroked="f">
+            <v:rect w14:anchorId="4A5B957E" id="Rectangle 6" o:spid="_x0000_s1038" style="position:absolute;left:0;text-align:left;margin-left:201.55pt;margin-top:56.15pt;width:308.95pt;height:25.85pt;z-index:251672576;visibility:visible;mso-wrap-style:square;mso-width-percent:0;mso-wrap-distance-left:9pt;mso-wrap-distance-top:0;mso-wrap-distance-right:9pt;mso-wrap-distance-bottom:0;mso-position-horizontal:absolute;mso-position-horizontal-relative:text;mso-position-vertical:absolute;mso-position-vertical-relative:text;mso-width-percent:0;mso-width-relative:margin;v-text-anchor:top" o:gfxdata="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" filled="f" stroked="f">
               <v:textbox inset="0,0,0,0">
                 <w:txbxContent>
                   <w:p>
@@ -2167,7 +2162,7 @@
                             <w:rStyle w:val="SushiHeaderTextChar"/>
                             <w:b w:val="0"/>
                           </w:rPr>
-                          <w:t>Making an LED Dice</w:t>
+                          <w:t>Making a Dice from LED's</w:t>
                         </w:r>
                       </w:sdtContent>
                     </w:sdt>
@@ -2188,9 +2183,19 @@
 </w:hdr>
 </file>
 
+<file path=word/header3.xml><?xml version="1.0" encoding="utf-8"?>
+<w:hdr xmlns:wpc="http://schemas.microsoft.com/office/word/2010/wordprocessingCanvas" xmlns:mc="http://schemas.openxmlformats.org/markup-compatibility/2006" xmlns:o="urn:schemas-microsoft-com:office:office" xmlns:r="http://schemas.openxmlformats.org/officeDocument/2006/relationships" xmlns:m="http://schemas.openxmlformats.org/officeDocument/2006/math" xmlns:v="urn:schemas-microsoft-com:vml" xmlns:wp14="http://schemas.microsoft.com/office/word/2010/wordprocessingDrawing" xmlns:wp="http://schemas.openxmlformats.org/drawingml/2006/wordprocessingDrawing" xmlns:w10="urn:schemas-microsoft-com:office:word" xmlns:w="http://schemas.openxmlformats.org/wordprocessingml/2006/main" xmlns:w14="http://schemas.microsoft.com/office/word/2010/wordml" xmlns:w15="http://schemas.microsoft.com/office/word/2012/wordml" xmlns:wpg="http://schemas.microsoft.com/office/word/2010/wordprocessingGroup" xmlns:wpi="http://schemas.microsoft.com/office/word/2010/wordprocessingInk" xmlns:wne="http://schemas.microsoft.com/office/word/2006/wordml" xmlns:wps="http://schemas.microsoft.com/office/word/2010/wordprocessingShape" mc:Ignorable="w14 w15 wp14">
+  <w:p>
+    <w:pPr>
+      <w:pStyle w:val="Header"/>
+    </w:pPr>
+  </w:p>
+</w:hdr>
+</file>
+
 <file path=word/numbering.xml><?xml version="1.0" encoding="utf-8"?>
-<w:numbering xmlns:wpc="http://schemas.microsoft.com/office/word/2010/wordprocessingCanvas" xmlns:mo="http://schemas.microsoft.com/office/mac/office/2008/main" xmlns:mc="http://schemas.openxmlformats.org/markup-compatibility/2006" xmlns:mv="urn:schemas-microsoft-com:mac:vml" xmlns:o="urn:schemas-microsoft-com:office:office" xmlns:r="http://schemas.openxmlformats.org/officeDocument/2006/relationships" xmlns:m="http://schemas.openxmlformats.org/officeDocument/2006/math" xmlns:v="urn:schemas-microsoft-com:vml" xmlns:wp14="http://schemas.microsoft.com/office/word/2010/wordprocessingDrawing" xmlns:wp="http://schemas.openxmlformats.org/drawingml/2006/wordprocessingDrawing" xmlns:w10="urn:schemas-microsoft-com:office:word" xmlns:w="http://schemas.openxmlformats.org/wordprocessingml/2006/main" xmlns:w14="http://schemas.microsoft.com/office/word/2010/wordml" xmlns:w15="http://schemas.microsoft.com/office/word/2012/wordml" xmlns:wpg="http://schemas.microsoft.com/office/word/2010/wordprocessingGroup" xmlns:wpi="http://schemas.microsoft.com/office/word/2010/wordprocessingInk" xmlns:wne="http://schemas.microsoft.com/office/word/2006/wordml" xmlns:wps="http://schemas.microsoft.com/office/word/2010/wordprocessingShape" mc:Ignorable="w14 w15 wp14">
-  <w:abstractNum w:abstractNumId="0">
+<w:numbering xmlns:wpc="http://schemas.microsoft.com/office/word/2010/wordprocessingCanvas" xmlns:mc="http://schemas.openxmlformats.org/markup-compatibility/2006" xmlns:o="urn:schemas-microsoft-com:office:office" xmlns:r="http://schemas.openxmlformats.org/officeDocument/2006/relationships" xmlns:m="http://schemas.openxmlformats.org/officeDocument/2006/math" xmlns:v="urn:schemas-microsoft-com:vml" xmlns:wp14="http://schemas.microsoft.com/office/word/2010/wordprocessingDrawing" xmlns:wp="http://schemas.openxmlformats.org/drawingml/2006/wordprocessingDrawing" xmlns:w10="urn:schemas-microsoft-com:office:word" xmlns:w="http://schemas.openxmlformats.org/wordprocessingml/2006/main" xmlns:w14="http://schemas.microsoft.com/office/word/2010/wordml" xmlns:w15="http://schemas.microsoft.com/office/word/2012/wordml" xmlns:wpg="http://schemas.microsoft.com/office/word/2010/wordprocessingGroup" xmlns:wpi="http://schemas.microsoft.com/office/word/2010/wordprocessingInk" xmlns:wne="http://schemas.microsoft.com/office/word/2006/wordml" xmlns:wps="http://schemas.microsoft.com/office/word/2010/wordprocessingShape" mc:Ignorable="w14 w15 wp14">
+  <w:abstractNum w:abstractNumId="0" w15:restartNumberingAfterBreak="0">
     <w:nsid w:val="0FAB416B"/>
     <w:multiLevelType w:val="hybridMultilevel"/>
     <w:tmpl w:val="E60E629C"/>
@@ -2279,7 +2284,7 @@
       </w:pPr>
     </w:lvl>
   </w:abstractNum>
-  <w:abstractNum w:abstractNumId="1">
+  <w:abstractNum w:abstractNumId="1" w15:restartNumberingAfterBreak="0">
     <w:nsid w:val="481F19B0"/>
     <w:multiLevelType w:val="hybridMultilevel"/>
     <w:tmpl w:val="779AD66C"/>
@@ -2418,7 +2423,7 @@
       </w:pPr>
     </w:pPrDefault>
   </w:docDefaults>
-  <w:latentStyles w:defLockedState="0" w:defUIPriority="99" w:defSemiHidden="0" w:defUnhideWhenUsed="0" w:defQFormat="0" w:count="380">
+  <w:latentStyles w:defLockedState="0" w:defUIPriority="99" w:defSemiHidden="0" w:defUnhideWhenUsed="0" w:defQFormat="0" w:count="371">
     <w:lsdException w:name="Normal" w:uiPriority="0" w:qFormat="1"/>
     <w:lsdException w:name="heading 1" w:uiPriority="9" w:qFormat="1"/>
     <w:lsdException w:name="heading 2" w:semiHidden="1" w:uiPriority="9" w:unhideWhenUsed="1" w:qFormat="1"/>
@@ -3517,7 +3522,7 @@
 </file>
 
 <file path=customXml/itemProps1.xml><?xml version="1.0" encoding="utf-8"?>
-<ds:datastoreItem xmlns:ds="http://schemas.openxmlformats.org/officeDocument/2006/customXml" ds:itemID="{C8B0ADC8-E8A9-4240-8DB7-A2D3C6317C17}">
+<ds:datastoreItem xmlns:ds="http://schemas.openxmlformats.org/officeDocument/2006/customXml" ds:itemID="{5F05FA01-3915-431B-8331-D2B2C4652D24}">
   <ds:schemaRefs>
     <ds:schemaRef ds:uri="http://schemas.openxmlformats.org/officeDocument/2006/bibliography"/>
   </ds:schemaRefs>

</xml_diff>